<commit_message>
Updated notes on Scottish access
</commit_message>
<xml_diff>
--- a/access/ta/Cirrus-TA-UoEAccess-form.docx
+++ b/access/ta/Cirrus-TA-UoEAccess-form.docx
@@ -1,6 +1,6 @@
 
 <file path=word/document.xml><?xml version="1.0" encoding="utf-8"?>
-<w:document xmlns:wpc="http://schemas.microsoft.com/office/word/2010/wordprocessingCanvas" xmlns:mo="http://schemas.microsoft.com/office/mac/office/2008/main" xmlns:mc="http://schemas.openxmlformats.org/markup-compatibility/2006" xmlns:mv="urn:schemas-microsoft-com:mac:vml" xmlns:o="urn:schemas-microsoft-com:office:office" xmlns:r="http://schemas.openxmlformats.org/officeDocument/2006/relationships" xmlns:m="http://schemas.openxmlformats.org/officeDocument/2006/math" xmlns:v="urn:schemas-microsoft-com:vml" xmlns:wp14="http://schemas.microsoft.com/office/word/2010/wordprocessingDrawing" xmlns:wp="http://schemas.openxmlformats.org/drawingml/2006/wordprocessingDrawing" xmlns:w10="urn:schemas-microsoft-com:office:word" xmlns:w="http://schemas.openxmlformats.org/wordprocessingml/2006/main" xmlns:w14="http://schemas.microsoft.com/office/word/2010/wordml" xmlns:w15="http://schemas.microsoft.com/office/word/2012/wordml" xmlns:wpg="http://schemas.microsoft.com/office/word/2010/wordprocessingGroup" xmlns:wpi="http://schemas.microsoft.com/office/word/2010/wordprocessingInk" xmlns:wne="http://schemas.microsoft.com/office/word/2006/wordml" xmlns:wps="http://schemas.microsoft.com/office/word/2010/wordprocessingShape" mc:Ignorable="w14 w15 wp14">
+<w:document xmlns:wpc="http://schemas.microsoft.com/office/word/2010/wordprocessingCanvas" xmlns:cx="http://schemas.microsoft.com/office/drawing/2014/chartex" xmlns:cx1="http://schemas.microsoft.com/office/drawing/2015/9/8/chartex" xmlns:cx2="http://schemas.microsoft.com/office/drawing/2015/10/21/chartex" xmlns:cx3="http://schemas.microsoft.com/office/drawing/2016/5/9/chartex" xmlns:cx4="http://schemas.microsoft.com/office/drawing/2016/5/10/chartex" xmlns:cx5="http://schemas.microsoft.com/office/drawing/2016/5/11/chartex" xmlns:cx6="http://schemas.microsoft.com/office/drawing/2016/5/12/chartex" xmlns:cx7="http://schemas.microsoft.com/office/drawing/2016/5/13/chartex" xmlns:cx8="http://schemas.microsoft.com/office/drawing/2016/5/14/chartex" xmlns:mc="http://schemas.openxmlformats.org/markup-compatibility/2006" xmlns:aink="http://schemas.microsoft.com/office/drawing/2016/ink" xmlns:am3d="http://schemas.microsoft.com/office/drawing/2017/model3d" xmlns:o="urn:schemas-microsoft-com:office:office" xmlns:r="http://schemas.openxmlformats.org/officeDocument/2006/relationships" xmlns:m="http://schemas.openxmlformats.org/officeDocument/2006/math" xmlns:v="urn:schemas-microsoft-com:vml" xmlns:wp14="http://schemas.microsoft.com/office/word/2010/wordprocessingDrawing" xmlns:wp="http://schemas.openxmlformats.org/drawingml/2006/wordprocessingDrawing" xmlns:w10="urn:schemas-microsoft-com:office:word" xmlns:w="http://schemas.openxmlformats.org/wordprocessingml/2006/main" xmlns:w14="http://schemas.microsoft.com/office/word/2010/wordml" xmlns:w15="http://schemas.microsoft.com/office/word/2012/wordml" xmlns:w16cid="http://schemas.microsoft.com/office/word/2016/wordml/cid" xmlns:w16se="http://schemas.microsoft.com/office/word/2015/wordml/symex" xmlns:wpg="http://schemas.microsoft.com/office/word/2010/wordprocessingGroup" xmlns:wpi="http://schemas.microsoft.com/office/word/2010/wordprocessingInk" xmlns:wne="http://schemas.microsoft.com/office/word/2006/wordml" xmlns:wps="http://schemas.microsoft.com/office/word/2010/wordprocessingShape" mc:Ignorable="w14 w15 w16se w16cid wp14">
   <w:background w:color="EEECE1" w:themeColor="background2"/>
   <w:body>
     <w:p>
@@ -91,7 +91,7 @@
                         <a:effectLst/>
                         <a:extLst>
                           <a:ext uri="{C572A759-6A51-4108-AA02-DFA0A04FC94B}">
-                            <ma14:wrappingTextBoxFlag xmlns:ma14="http://schemas.microsoft.com/office/mac/drawingml/2011/main"/>
+                            <ma14:wrappingTextBoxFlag xmlns:ma14="http://schemas.microsoft.com/office/mac/drawingml/2011/main" xmlns:w="http://schemas.openxmlformats.org/wordprocessingml/2006/main" xmlns:w10="urn:schemas-microsoft-com:office:word" xmlns:v="urn:schemas-microsoft-com:vml" xmlns:o="urn:schemas-microsoft-com:office:office" xmlns:mv="urn:schemas-microsoft-com:mac:vml" xmlns:mo="http://schemas.microsoft.com/office/mac/office/2008/main" xmlns=""/>
                           </a:ext>
                         </a:extLst>
                       </wps:spPr>
@@ -130,7 +130,7 @@
                                 <w:rFonts w:asciiTheme="minorHAnsi" w:hAnsiTheme="minorHAnsi"/>
                                 <w:b/>
                               </w:rPr>
-                              <w:t>Early</w:t>
+                              <w:t>University of Edinburgh</w:t>
                             </w:r>
                             <w:r>
                               <w:rPr>
@@ -184,11 +184,11 @@
           </mc:Choice>
           <mc:Fallback>
             <w:pict>
-              <v:shapetype w14:anchorId="0268AE57" id="_x0000_t202" coordsize="21600,21600" o:spt="202" path="m0,0l0,21600,21600,21600,21600,0xe">
+              <v:shapetype w14:anchorId="0268AE57" id="_x0000_t202" coordsize="21600,21600" o:spt="202" path="m,l,21600r21600,l21600,xe">
                 <v:stroke joinstyle="miter"/>
                 <v:path gradientshapeok="t" o:connecttype="rect"/>
               </v:shapetype>
-              <v:shape id="Text Box 2" o:spid="_x0000_s1026" type="#_x0000_t202" style="position:absolute;margin-left:-5pt;margin-top:18.9pt;width:466.95pt;height:39.9pt;z-index:251659264;visibility:visible;mso-wrap-style:square;mso-width-percent:0;mso-height-percent:0;mso-wrap-distance-left:9pt;mso-wrap-distance-top:0;mso-wrap-distance-right:9pt;mso-wrap-distance-bottom:0;mso-position-horizontal:absolute;mso-position-horizontal-relative:text;mso-position-vertical:absolute;mso-position-vertical-relative:text;mso-width-percent:0;mso-height-percent:0;mso-width-relative:margin;mso-height-relative:margin;v-text-anchor:top" o:gfxdata="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" fillcolor="#d99594 [1941]" strokecolor="#c0504d [3205]" strokeweight="3pt">
+              <v:shape id="Text Box 2" o:spid="_x0000_s1026" type="#_x0000_t202" style="position:absolute;margin-left:-5pt;margin-top:18.9pt;width:466.95pt;height:39.9pt;z-index:251659264;visibility:visible;mso-wrap-style:square;mso-width-percent:0;mso-height-percent:0;mso-wrap-distance-left:9pt;mso-wrap-distance-top:0;mso-wrap-distance-right:9pt;mso-wrap-distance-bottom:0;mso-position-horizontal:absolute;mso-position-horizontal-relative:text;mso-position-vertical:absolute;mso-position-vertical-relative:text;mso-width-percent:0;mso-height-percent:0;mso-width-relative:margin;mso-height-relative:margin;v-text-anchor:top" o:gfxdata="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" fillcolor="#d99594 [1941]" strokecolor="#c0504d [3205]" strokeweight="3pt">
                 <v:textbox>
                   <w:txbxContent>
                     <w:p>
@@ -210,7 +210,7 @@
                           <w:rFonts w:asciiTheme="minorHAnsi" w:hAnsiTheme="minorHAnsi"/>
                           <w:b/>
                         </w:rPr>
-                        <w:t>Early</w:t>
+                        <w:t>University of Edinburgh</w:t>
                       </w:r>
                       <w:r>
                         <w:rPr>
@@ -415,7 +415,15 @@
         <w:rPr>
           <w:rFonts w:asciiTheme="minorHAnsi" w:hAnsiTheme="minorHAnsi"/>
         </w:rPr>
-        <w:t xml:space="preserve"> CSE team will complete Section 2 and will contact you directly for more information if it is required.</w:t>
+        <w:t xml:space="preserve"> CSE team will complete Section 2 and will contact yo</w:t>
+      </w:r>
+      <w:bookmarkStart w:id="0" w:name="_GoBack"/>
+      <w:bookmarkEnd w:id="0"/>
+      <w:r>
+        <w:rPr>
+          <w:rFonts w:asciiTheme="minorHAnsi" w:hAnsiTheme="minorHAnsi"/>
+        </w:rPr>
+        <w:t>u directly for more information if it is required.</w:t>
       </w:r>
       <w:r>
         <w:rPr>
@@ -1998,8 +2006,6 @@
         </w:rPr>
         <w:t>Cirrus</w:t>
       </w:r>
-      <w:bookmarkStart w:id="0" w:name="_GoBack"/>
-      <w:bookmarkEnd w:id="0"/>
       <w:r>
         <w:rPr>
           <w:rFonts w:asciiTheme="minorHAnsi" w:hAnsiTheme="minorHAnsi"/>
@@ -4013,8 +4019,12 @@
       </w:r>
     </w:p>
     <w:sectPr>
-      <w:headerReference w:type="default" r:id="rId10"/>
-      <w:footerReference w:type="default" r:id="rId11"/>
+      <w:headerReference w:type="even" r:id="rId10"/>
+      <w:headerReference w:type="default" r:id="rId11"/>
+      <w:footerReference w:type="even" r:id="rId12"/>
+      <w:footerReference w:type="default" r:id="rId13"/>
+      <w:headerReference w:type="first" r:id="rId14"/>
+      <w:footerReference w:type="first" r:id="rId15"/>
       <w:footnotePr>
         <w:pos w:val="beneathText"/>
       </w:footnotePr>
@@ -4028,7 +4038,7 @@
 </file>
 
 <file path=word/endnotes.xml><?xml version="1.0" encoding="utf-8"?>
-<w:endnotes xmlns:wpc="http://schemas.microsoft.com/office/word/2010/wordprocessingCanvas" xmlns:mo="http://schemas.microsoft.com/office/mac/office/2008/main" xmlns:mc="http://schemas.openxmlformats.org/markup-compatibility/2006" xmlns:mv="urn:schemas-microsoft-com:mac:vml" xmlns:o="urn:schemas-microsoft-com:office:office" xmlns:r="http://schemas.openxmlformats.org/officeDocument/2006/relationships" xmlns:m="http://schemas.openxmlformats.org/officeDocument/2006/math" xmlns:v="urn:schemas-microsoft-com:vml" xmlns:wp14="http://schemas.microsoft.com/office/word/2010/wordprocessingDrawing" xmlns:wp="http://schemas.openxmlformats.org/drawingml/2006/wordprocessingDrawing" xmlns:w10="urn:schemas-microsoft-com:office:word" xmlns:w="http://schemas.openxmlformats.org/wordprocessingml/2006/main" xmlns:w14="http://schemas.microsoft.com/office/word/2010/wordml" xmlns:w15="http://schemas.microsoft.com/office/word/2012/wordml" xmlns:wpg="http://schemas.microsoft.com/office/word/2010/wordprocessingGroup" xmlns:wpi="http://schemas.microsoft.com/office/word/2010/wordprocessingInk" xmlns:wne="http://schemas.microsoft.com/office/word/2006/wordml" xmlns:wps="http://schemas.microsoft.com/office/word/2010/wordprocessingShape" mc:Ignorable="w14 w15 wp14">
+<w:endnotes xmlns:wpc="http://schemas.microsoft.com/office/word/2010/wordprocessingCanvas" xmlns:cx="http://schemas.microsoft.com/office/drawing/2014/chartex" xmlns:cx1="http://schemas.microsoft.com/office/drawing/2015/9/8/chartex" xmlns:cx2="http://schemas.microsoft.com/office/drawing/2015/10/21/chartex" xmlns:cx3="http://schemas.microsoft.com/office/drawing/2016/5/9/chartex" xmlns:cx4="http://schemas.microsoft.com/office/drawing/2016/5/10/chartex" xmlns:cx5="http://schemas.microsoft.com/office/drawing/2016/5/11/chartex" xmlns:cx6="http://schemas.microsoft.com/office/drawing/2016/5/12/chartex" xmlns:cx7="http://schemas.microsoft.com/office/drawing/2016/5/13/chartex" xmlns:cx8="http://schemas.microsoft.com/office/drawing/2016/5/14/chartex" xmlns:mc="http://schemas.openxmlformats.org/markup-compatibility/2006" xmlns:aink="http://schemas.microsoft.com/office/drawing/2016/ink" xmlns:am3d="http://schemas.microsoft.com/office/drawing/2017/model3d" xmlns:o="urn:schemas-microsoft-com:office:office" xmlns:r="http://schemas.openxmlformats.org/officeDocument/2006/relationships" xmlns:m="http://schemas.openxmlformats.org/officeDocument/2006/math" xmlns:v="urn:schemas-microsoft-com:vml" xmlns:wp14="http://schemas.microsoft.com/office/word/2010/wordprocessingDrawing" xmlns:wp="http://schemas.openxmlformats.org/drawingml/2006/wordprocessingDrawing" xmlns:w10="urn:schemas-microsoft-com:office:word" xmlns:w="http://schemas.openxmlformats.org/wordprocessingml/2006/main" xmlns:w14="http://schemas.microsoft.com/office/word/2010/wordml" xmlns:w15="http://schemas.microsoft.com/office/word/2012/wordml" xmlns:w16cid="http://schemas.microsoft.com/office/word/2016/wordml/cid" xmlns:w16se="http://schemas.microsoft.com/office/word/2015/wordml/symex" xmlns:wpg="http://schemas.microsoft.com/office/word/2010/wordprocessingGroup" xmlns:wpi="http://schemas.microsoft.com/office/word/2010/wordprocessingInk" xmlns:wne="http://schemas.microsoft.com/office/word/2006/wordml" xmlns:wps="http://schemas.microsoft.com/office/word/2010/wordprocessingShape" mc:Ignorable="w14 w15 w16se w16cid wp14">
   <w:endnote w:type="separator" w:id="-1">
     <w:p>
       <w:r>
@@ -4047,7 +4057,17 @@
 </file>
 
 <file path=word/footer1.xml><?xml version="1.0" encoding="utf-8"?>
-<w:ftr xmlns:wpc="http://schemas.microsoft.com/office/word/2010/wordprocessingCanvas" xmlns:mo="http://schemas.microsoft.com/office/mac/office/2008/main" xmlns:mc="http://schemas.openxmlformats.org/markup-compatibility/2006" xmlns:mv="urn:schemas-microsoft-com:mac:vml" xmlns:o="urn:schemas-microsoft-com:office:office" xmlns:r="http://schemas.openxmlformats.org/officeDocument/2006/relationships" xmlns:m="http://schemas.openxmlformats.org/officeDocument/2006/math" xmlns:v="urn:schemas-microsoft-com:vml" xmlns:wp14="http://schemas.microsoft.com/office/word/2010/wordprocessingDrawing" xmlns:wp="http://schemas.openxmlformats.org/drawingml/2006/wordprocessingDrawing" xmlns:w10="urn:schemas-microsoft-com:office:word" xmlns:w="http://schemas.openxmlformats.org/wordprocessingml/2006/main" xmlns:w14="http://schemas.microsoft.com/office/word/2010/wordml" xmlns:w15="http://schemas.microsoft.com/office/word/2012/wordml" xmlns:wpg="http://schemas.microsoft.com/office/word/2010/wordprocessingGroup" xmlns:wpi="http://schemas.microsoft.com/office/word/2010/wordprocessingInk" xmlns:wne="http://schemas.microsoft.com/office/word/2006/wordml" xmlns:wps="http://schemas.microsoft.com/office/word/2010/wordprocessingShape" mc:Ignorable="w14 w15 wp14">
+<w:ftr xmlns:wpc="http://schemas.microsoft.com/office/word/2010/wordprocessingCanvas" xmlns:cx="http://schemas.microsoft.com/office/drawing/2014/chartex" xmlns:cx1="http://schemas.microsoft.com/office/drawing/2015/9/8/chartex" xmlns:cx2="http://schemas.microsoft.com/office/drawing/2015/10/21/chartex" xmlns:cx3="http://schemas.microsoft.com/office/drawing/2016/5/9/chartex" xmlns:cx4="http://schemas.microsoft.com/office/drawing/2016/5/10/chartex" xmlns:cx5="http://schemas.microsoft.com/office/drawing/2016/5/11/chartex" xmlns:cx6="http://schemas.microsoft.com/office/drawing/2016/5/12/chartex" xmlns:cx7="http://schemas.microsoft.com/office/drawing/2016/5/13/chartex" xmlns:cx8="http://schemas.microsoft.com/office/drawing/2016/5/14/chartex" xmlns:mc="http://schemas.openxmlformats.org/markup-compatibility/2006" xmlns:aink="http://schemas.microsoft.com/office/drawing/2016/ink" xmlns:am3d="http://schemas.microsoft.com/office/drawing/2017/model3d" xmlns:o="urn:schemas-microsoft-com:office:office" xmlns:r="http://schemas.openxmlformats.org/officeDocument/2006/relationships" xmlns:m="http://schemas.openxmlformats.org/officeDocument/2006/math" xmlns:v="urn:schemas-microsoft-com:vml" xmlns:wp14="http://schemas.microsoft.com/office/word/2010/wordprocessingDrawing" xmlns:wp="http://schemas.openxmlformats.org/drawingml/2006/wordprocessingDrawing" xmlns:w10="urn:schemas-microsoft-com:office:word" xmlns:w="http://schemas.openxmlformats.org/wordprocessingml/2006/main" xmlns:w14="http://schemas.microsoft.com/office/word/2010/wordml" xmlns:w15="http://schemas.microsoft.com/office/word/2012/wordml" xmlns:w16cid="http://schemas.microsoft.com/office/word/2016/wordml/cid" xmlns:w16se="http://schemas.microsoft.com/office/word/2015/wordml/symex" xmlns:wpg="http://schemas.microsoft.com/office/word/2010/wordprocessingGroup" xmlns:wpi="http://schemas.microsoft.com/office/word/2010/wordprocessingInk" xmlns:wne="http://schemas.microsoft.com/office/word/2006/wordml" xmlns:wps="http://schemas.microsoft.com/office/word/2010/wordprocessingShape" mc:Ignorable="w14 w15 w16se w16cid wp14">
+  <w:p>
+    <w:pPr>
+      <w:pStyle w:val="Footer"/>
+    </w:pPr>
+  </w:p>
+</w:ftr>
+</file>
+
+<file path=word/footer2.xml><?xml version="1.0" encoding="utf-8"?>
+<w:ftr xmlns:wpc="http://schemas.microsoft.com/office/word/2010/wordprocessingCanvas" xmlns:cx="http://schemas.microsoft.com/office/drawing/2014/chartex" xmlns:cx1="http://schemas.microsoft.com/office/drawing/2015/9/8/chartex" xmlns:cx2="http://schemas.microsoft.com/office/drawing/2015/10/21/chartex" xmlns:cx3="http://schemas.microsoft.com/office/drawing/2016/5/9/chartex" xmlns:cx4="http://schemas.microsoft.com/office/drawing/2016/5/10/chartex" xmlns:cx5="http://schemas.microsoft.com/office/drawing/2016/5/11/chartex" xmlns:cx6="http://schemas.microsoft.com/office/drawing/2016/5/12/chartex" xmlns:cx7="http://schemas.microsoft.com/office/drawing/2016/5/13/chartex" xmlns:cx8="http://schemas.microsoft.com/office/drawing/2016/5/14/chartex" xmlns:mc="http://schemas.openxmlformats.org/markup-compatibility/2006" xmlns:aink="http://schemas.microsoft.com/office/drawing/2016/ink" xmlns:am3d="http://schemas.microsoft.com/office/drawing/2017/model3d" xmlns:o="urn:schemas-microsoft-com:office:office" xmlns:r="http://schemas.openxmlformats.org/officeDocument/2006/relationships" xmlns:m="http://schemas.openxmlformats.org/officeDocument/2006/math" xmlns:v="urn:schemas-microsoft-com:vml" xmlns:wp14="http://schemas.microsoft.com/office/word/2010/wordprocessingDrawing" xmlns:wp="http://schemas.openxmlformats.org/drawingml/2006/wordprocessingDrawing" xmlns:w10="urn:schemas-microsoft-com:office:word" xmlns:w="http://schemas.openxmlformats.org/wordprocessingml/2006/main" xmlns:w14="http://schemas.microsoft.com/office/word/2010/wordml" xmlns:w15="http://schemas.microsoft.com/office/word/2012/wordml" xmlns:w16cid="http://schemas.microsoft.com/office/word/2016/wordml/cid" xmlns:w16se="http://schemas.microsoft.com/office/word/2015/wordml/symex" xmlns:wpg="http://schemas.microsoft.com/office/word/2010/wordprocessingGroup" xmlns:wpi="http://schemas.microsoft.com/office/word/2010/wordprocessingInk" xmlns:wne="http://schemas.microsoft.com/office/word/2006/wordml" xmlns:wps="http://schemas.microsoft.com/office/word/2010/wordprocessingShape" mc:Ignorable="w14 w15 w16se w16cid wp14">
   <w:p>
     <w:pPr>
       <w:pStyle w:val="Footer"/>
@@ -4241,8 +4261,18 @@
 </w:ftr>
 </file>
 
+<file path=word/footer3.xml><?xml version="1.0" encoding="utf-8"?>
+<w:ftr xmlns:wpc="http://schemas.microsoft.com/office/word/2010/wordprocessingCanvas" xmlns:cx="http://schemas.microsoft.com/office/drawing/2014/chartex" xmlns:cx1="http://schemas.microsoft.com/office/drawing/2015/9/8/chartex" xmlns:cx2="http://schemas.microsoft.com/office/drawing/2015/10/21/chartex" xmlns:cx3="http://schemas.microsoft.com/office/drawing/2016/5/9/chartex" xmlns:cx4="http://schemas.microsoft.com/office/drawing/2016/5/10/chartex" xmlns:cx5="http://schemas.microsoft.com/office/drawing/2016/5/11/chartex" xmlns:cx6="http://schemas.microsoft.com/office/drawing/2016/5/12/chartex" xmlns:cx7="http://schemas.microsoft.com/office/drawing/2016/5/13/chartex" xmlns:cx8="http://schemas.microsoft.com/office/drawing/2016/5/14/chartex" xmlns:mc="http://schemas.openxmlformats.org/markup-compatibility/2006" xmlns:aink="http://schemas.microsoft.com/office/drawing/2016/ink" xmlns:am3d="http://schemas.microsoft.com/office/drawing/2017/model3d" xmlns:o="urn:schemas-microsoft-com:office:office" xmlns:r="http://schemas.openxmlformats.org/officeDocument/2006/relationships" xmlns:m="http://schemas.openxmlformats.org/officeDocument/2006/math" xmlns:v="urn:schemas-microsoft-com:vml" xmlns:wp14="http://schemas.microsoft.com/office/word/2010/wordprocessingDrawing" xmlns:wp="http://schemas.openxmlformats.org/drawingml/2006/wordprocessingDrawing" xmlns:w10="urn:schemas-microsoft-com:office:word" xmlns:w="http://schemas.openxmlformats.org/wordprocessingml/2006/main" xmlns:w14="http://schemas.microsoft.com/office/word/2010/wordml" xmlns:w15="http://schemas.microsoft.com/office/word/2012/wordml" xmlns:w16cid="http://schemas.microsoft.com/office/word/2016/wordml/cid" xmlns:w16se="http://schemas.microsoft.com/office/word/2015/wordml/symex" xmlns:wpg="http://schemas.microsoft.com/office/word/2010/wordprocessingGroup" xmlns:wpi="http://schemas.microsoft.com/office/word/2010/wordprocessingInk" xmlns:wne="http://schemas.microsoft.com/office/word/2006/wordml" xmlns:wps="http://schemas.microsoft.com/office/word/2010/wordprocessingShape" mc:Ignorable="w14 w15 w16se w16cid wp14">
+  <w:p>
+    <w:pPr>
+      <w:pStyle w:val="Footer"/>
+    </w:pPr>
+  </w:p>
+</w:ftr>
+</file>
+
 <file path=word/footnotes.xml><?xml version="1.0" encoding="utf-8"?>
-<w:footnotes xmlns:wpc="http://schemas.microsoft.com/office/word/2010/wordprocessingCanvas" xmlns:mo="http://schemas.microsoft.com/office/mac/office/2008/main" xmlns:mc="http://schemas.openxmlformats.org/markup-compatibility/2006" xmlns:mv="urn:schemas-microsoft-com:mac:vml" xmlns:o="urn:schemas-microsoft-com:office:office" xmlns:r="http://schemas.openxmlformats.org/officeDocument/2006/relationships" xmlns:m="http://schemas.openxmlformats.org/officeDocument/2006/math" xmlns:v="urn:schemas-microsoft-com:vml" xmlns:wp14="http://schemas.microsoft.com/office/word/2010/wordprocessingDrawing" xmlns:wp="http://schemas.openxmlformats.org/drawingml/2006/wordprocessingDrawing" xmlns:w10="urn:schemas-microsoft-com:office:word" xmlns:w="http://schemas.openxmlformats.org/wordprocessingml/2006/main" xmlns:w14="http://schemas.microsoft.com/office/word/2010/wordml" xmlns:w15="http://schemas.microsoft.com/office/word/2012/wordml" xmlns:wpg="http://schemas.microsoft.com/office/word/2010/wordprocessingGroup" xmlns:wpi="http://schemas.microsoft.com/office/word/2010/wordprocessingInk" xmlns:wne="http://schemas.microsoft.com/office/word/2006/wordml" xmlns:wps="http://schemas.microsoft.com/office/word/2010/wordprocessingShape" mc:Ignorable="w14 w15 wp14">
+<w:footnotes xmlns:wpc="http://schemas.microsoft.com/office/word/2010/wordprocessingCanvas" xmlns:cx="http://schemas.microsoft.com/office/drawing/2014/chartex" xmlns:cx1="http://schemas.microsoft.com/office/drawing/2015/9/8/chartex" xmlns:cx2="http://schemas.microsoft.com/office/drawing/2015/10/21/chartex" xmlns:cx3="http://schemas.microsoft.com/office/drawing/2016/5/9/chartex" xmlns:cx4="http://schemas.microsoft.com/office/drawing/2016/5/10/chartex" xmlns:cx5="http://schemas.microsoft.com/office/drawing/2016/5/11/chartex" xmlns:cx6="http://schemas.microsoft.com/office/drawing/2016/5/12/chartex" xmlns:cx7="http://schemas.microsoft.com/office/drawing/2016/5/13/chartex" xmlns:cx8="http://schemas.microsoft.com/office/drawing/2016/5/14/chartex" xmlns:mc="http://schemas.openxmlformats.org/markup-compatibility/2006" xmlns:aink="http://schemas.microsoft.com/office/drawing/2016/ink" xmlns:am3d="http://schemas.microsoft.com/office/drawing/2017/model3d" xmlns:o="urn:schemas-microsoft-com:office:office" xmlns:r="http://schemas.openxmlformats.org/officeDocument/2006/relationships" xmlns:m="http://schemas.openxmlformats.org/officeDocument/2006/math" xmlns:v="urn:schemas-microsoft-com:vml" xmlns:wp14="http://schemas.microsoft.com/office/word/2010/wordprocessingDrawing" xmlns:wp="http://schemas.openxmlformats.org/drawingml/2006/wordprocessingDrawing" xmlns:w10="urn:schemas-microsoft-com:office:word" xmlns:w="http://schemas.openxmlformats.org/wordprocessingml/2006/main" xmlns:w14="http://schemas.microsoft.com/office/word/2010/wordml" xmlns:w15="http://schemas.microsoft.com/office/word/2012/wordml" xmlns:w16cid="http://schemas.microsoft.com/office/word/2016/wordml/cid" xmlns:w16se="http://schemas.microsoft.com/office/word/2015/wordml/symex" xmlns:wpg="http://schemas.microsoft.com/office/word/2010/wordprocessingGroup" xmlns:wpi="http://schemas.microsoft.com/office/word/2010/wordprocessingInk" xmlns:wne="http://schemas.microsoft.com/office/word/2006/wordml" xmlns:wps="http://schemas.microsoft.com/office/word/2010/wordprocessingShape" mc:Ignorable="w14 w15 w16se w16cid wp14">
   <w:footnote w:type="separator" w:id="-1">
     <w:p>
       <w:r>
@@ -4261,7 +4291,17 @@
 </file>
 
 <file path=word/header1.xml><?xml version="1.0" encoding="utf-8"?>
-<w:hdr xmlns:wpc="http://schemas.microsoft.com/office/word/2010/wordprocessingCanvas" xmlns:mo="http://schemas.microsoft.com/office/mac/office/2008/main" xmlns:mc="http://schemas.openxmlformats.org/markup-compatibility/2006" xmlns:mv="urn:schemas-microsoft-com:mac:vml" xmlns:o="urn:schemas-microsoft-com:office:office" xmlns:r="http://schemas.openxmlformats.org/officeDocument/2006/relationships" xmlns:m="http://schemas.openxmlformats.org/officeDocument/2006/math" xmlns:v="urn:schemas-microsoft-com:vml" xmlns:wp14="http://schemas.microsoft.com/office/word/2010/wordprocessingDrawing" xmlns:wp="http://schemas.openxmlformats.org/drawingml/2006/wordprocessingDrawing" xmlns:w10="urn:schemas-microsoft-com:office:word" xmlns:w="http://schemas.openxmlformats.org/wordprocessingml/2006/main" xmlns:w14="http://schemas.microsoft.com/office/word/2010/wordml" xmlns:w15="http://schemas.microsoft.com/office/word/2012/wordml" xmlns:wpg="http://schemas.microsoft.com/office/word/2010/wordprocessingGroup" xmlns:wpi="http://schemas.microsoft.com/office/word/2010/wordprocessingInk" xmlns:wne="http://schemas.microsoft.com/office/word/2006/wordml" xmlns:wps="http://schemas.microsoft.com/office/word/2010/wordprocessingShape" mc:Ignorable="w14 w15 wp14">
+<w:hdr xmlns:wpc="http://schemas.microsoft.com/office/word/2010/wordprocessingCanvas" xmlns:cx="http://schemas.microsoft.com/office/drawing/2014/chartex" xmlns:cx1="http://schemas.microsoft.com/office/drawing/2015/9/8/chartex" xmlns:cx2="http://schemas.microsoft.com/office/drawing/2015/10/21/chartex" xmlns:cx3="http://schemas.microsoft.com/office/drawing/2016/5/9/chartex" xmlns:cx4="http://schemas.microsoft.com/office/drawing/2016/5/10/chartex" xmlns:cx5="http://schemas.microsoft.com/office/drawing/2016/5/11/chartex" xmlns:cx6="http://schemas.microsoft.com/office/drawing/2016/5/12/chartex" xmlns:cx7="http://schemas.microsoft.com/office/drawing/2016/5/13/chartex" xmlns:cx8="http://schemas.microsoft.com/office/drawing/2016/5/14/chartex" xmlns:mc="http://schemas.openxmlformats.org/markup-compatibility/2006" xmlns:aink="http://schemas.microsoft.com/office/drawing/2016/ink" xmlns:am3d="http://schemas.microsoft.com/office/drawing/2017/model3d" xmlns:o="urn:schemas-microsoft-com:office:office" xmlns:r="http://schemas.openxmlformats.org/officeDocument/2006/relationships" xmlns:m="http://schemas.openxmlformats.org/officeDocument/2006/math" xmlns:v="urn:schemas-microsoft-com:vml" xmlns:wp14="http://schemas.microsoft.com/office/word/2010/wordprocessingDrawing" xmlns:wp="http://schemas.openxmlformats.org/drawingml/2006/wordprocessingDrawing" xmlns:w10="urn:schemas-microsoft-com:office:word" xmlns:w="http://schemas.openxmlformats.org/wordprocessingml/2006/main" xmlns:w14="http://schemas.microsoft.com/office/word/2010/wordml" xmlns:w15="http://schemas.microsoft.com/office/word/2012/wordml" xmlns:w16cid="http://schemas.microsoft.com/office/word/2016/wordml/cid" xmlns:w16se="http://schemas.microsoft.com/office/word/2015/wordml/symex" xmlns:wpg="http://schemas.microsoft.com/office/word/2010/wordprocessingGroup" xmlns:wpi="http://schemas.microsoft.com/office/word/2010/wordprocessingInk" xmlns:wne="http://schemas.microsoft.com/office/word/2006/wordml" xmlns:wps="http://schemas.microsoft.com/office/word/2010/wordprocessingShape" mc:Ignorable="w14 w15 w16se w16cid wp14">
+  <w:p>
+    <w:pPr>
+      <w:pStyle w:val="Header"/>
+    </w:pPr>
+  </w:p>
+</w:hdr>
+</file>
+
+<file path=word/header2.xml><?xml version="1.0" encoding="utf-8"?>
+<w:hdr xmlns:wpc="http://schemas.microsoft.com/office/word/2010/wordprocessingCanvas" xmlns:cx="http://schemas.microsoft.com/office/drawing/2014/chartex" xmlns:cx1="http://schemas.microsoft.com/office/drawing/2015/9/8/chartex" xmlns:cx2="http://schemas.microsoft.com/office/drawing/2015/10/21/chartex" xmlns:cx3="http://schemas.microsoft.com/office/drawing/2016/5/9/chartex" xmlns:cx4="http://schemas.microsoft.com/office/drawing/2016/5/10/chartex" xmlns:cx5="http://schemas.microsoft.com/office/drawing/2016/5/11/chartex" xmlns:cx6="http://schemas.microsoft.com/office/drawing/2016/5/12/chartex" xmlns:cx7="http://schemas.microsoft.com/office/drawing/2016/5/13/chartex" xmlns:cx8="http://schemas.microsoft.com/office/drawing/2016/5/14/chartex" xmlns:mc="http://schemas.openxmlformats.org/markup-compatibility/2006" xmlns:aink="http://schemas.microsoft.com/office/drawing/2016/ink" xmlns:am3d="http://schemas.microsoft.com/office/drawing/2017/model3d" xmlns:o="urn:schemas-microsoft-com:office:office" xmlns:r="http://schemas.openxmlformats.org/officeDocument/2006/relationships" xmlns:m="http://schemas.openxmlformats.org/officeDocument/2006/math" xmlns:v="urn:schemas-microsoft-com:vml" xmlns:wp14="http://schemas.microsoft.com/office/word/2010/wordprocessingDrawing" xmlns:wp="http://schemas.openxmlformats.org/drawingml/2006/wordprocessingDrawing" xmlns:w10="urn:schemas-microsoft-com:office:word" xmlns:w="http://schemas.openxmlformats.org/wordprocessingml/2006/main" xmlns:w14="http://schemas.microsoft.com/office/word/2010/wordml" xmlns:w15="http://schemas.microsoft.com/office/word/2012/wordml" xmlns:w16cid="http://schemas.microsoft.com/office/word/2016/wordml/cid" xmlns:w16se="http://schemas.microsoft.com/office/word/2015/wordml/symex" xmlns:wpg="http://schemas.microsoft.com/office/word/2010/wordprocessingGroup" xmlns:wpi="http://schemas.microsoft.com/office/word/2010/wordprocessingInk" xmlns:wne="http://schemas.microsoft.com/office/word/2006/wordml" xmlns:wps="http://schemas.microsoft.com/office/word/2010/wordprocessingShape" mc:Ignorable="w14 w15 w16se w16cid wp14">
   <w:p>
     <w:pPr>
       <w:pStyle w:val="Header"/>
@@ -4318,9 +4358,19 @@
 </w:hdr>
 </file>
 
+<file path=word/header3.xml><?xml version="1.0" encoding="utf-8"?>
+<w:hdr xmlns:wpc="http://schemas.microsoft.com/office/word/2010/wordprocessingCanvas" xmlns:cx="http://schemas.microsoft.com/office/drawing/2014/chartex" xmlns:cx1="http://schemas.microsoft.com/office/drawing/2015/9/8/chartex" xmlns:cx2="http://schemas.microsoft.com/office/drawing/2015/10/21/chartex" xmlns:cx3="http://schemas.microsoft.com/office/drawing/2016/5/9/chartex" xmlns:cx4="http://schemas.microsoft.com/office/drawing/2016/5/10/chartex" xmlns:cx5="http://schemas.microsoft.com/office/drawing/2016/5/11/chartex" xmlns:cx6="http://schemas.microsoft.com/office/drawing/2016/5/12/chartex" xmlns:cx7="http://schemas.microsoft.com/office/drawing/2016/5/13/chartex" xmlns:cx8="http://schemas.microsoft.com/office/drawing/2016/5/14/chartex" xmlns:mc="http://schemas.openxmlformats.org/markup-compatibility/2006" xmlns:aink="http://schemas.microsoft.com/office/drawing/2016/ink" xmlns:am3d="http://schemas.microsoft.com/office/drawing/2017/model3d" xmlns:o="urn:schemas-microsoft-com:office:office" xmlns:r="http://schemas.openxmlformats.org/officeDocument/2006/relationships" xmlns:m="http://schemas.openxmlformats.org/officeDocument/2006/math" xmlns:v="urn:schemas-microsoft-com:vml" xmlns:wp14="http://schemas.microsoft.com/office/word/2010/wordprocessingDrawing" xmlns:wp="http://schemas.openxmlformats.org/drawingml/2006/wordprocessingDrawing" xmlns:w10="urn:schemas-microsoft-com:office:word" xmlns:w="http://schemas.openxmlformats.org/wordprocessingml/2006/main" xmlns:w14="http://schemas.microsoft.com/office/word/2010/wordml" xmlns:w15="http://schemas.microsoft.com/office/word/2012/wordml" xmlns:w16cid="http://schemas.microsoft.com/office/word/2016/wordml/cid" xmlns:w16se="http://schemas.microsoft.com/office/word/2015/wordml/symex" xmlns:wpg="http://schemas.microsoft.com/office/word/2010/wordprocessingGroup" xmlns:wpi="http://schemas.microsoft.com/office/word/2010/wordprocessingInk" xmlns:wne="http://schemas.microsoft.com/office/word/2006/wordml" xmlns:wps="http://schemas.microsoft.com/office/word/2010/wordprocessingShape" mc:Ignorable="w14 w15 w16se w16cid wp14">
+  <w:p>
+    <w:pPr>
+      <w:pStyle w:val="Header"/>
+    </w:pPr>
+  </w:p>
+</w:hdr>
+</file>
+
 <file path=word/numbering.xml><?xml version="1.0" encoding="utf-8"?>
-<w:numbering xmlns:wpc="http://schemas.microsoft.com/office/word/2010/wordprocessingCanvas" xmlns:mo="http://schemas.microsoft.com/office/mac/office/2008/main" xmlns:mc="http://schemas.openxmlformats.org/markup-compatibility/2006" xmlns:mv="urn:schemas-microsoft-com:mac:vml" xmlns:o="urn:schemas-microsoft-com:office:office" xmlns:r="http://schemas.openxmlformats.org/officeDocument/2006/relationships" xmlns:m="http://schemas.openxmlformats.org/officeDocument/2006/math" xmlns:v="urn:schemas-microsoft-com:vml" xmlns:wp14="http://schemas.microsoft.com/office/word/2010/wordprocessingDrawing" xmlns:wp="http://schemas.openxmlformats.org/drawingml/2006/wordprocessingDrawing" xmlns:w10="urn:schemas-microsoft-com:office:word" xmlns:w="http://schemas.openxmlformats.org/wordprocessingml/2006/main" xmlns:w14="http://schemas.microsoft.com/office/word/2010/wordml" xmlns:w15="http://schemas.microsoft.com/office/word/2012/wordml" xmlns:wpg="http://schemas.microsoft.com/office/word/2010/wordprocessingGroup" xmlns:wpi="http://schemas.microsoft.com/office/word/2010/wordprocessingInk" xmlns:wne="http://schemas.microsoft.com/office/word/2006/wordml" xmlns:wps="http://schemas.microsoft.com/office/word/2010/wordprocessingShape" mc:Ignorable="w14 w15 wp14">
-  <w:abstractNum w:abstractNumId="0">
+<w:numbering xmlns:wpc="http://schemas.microsoft.com/office/word/2010/wordprocessingCanvas" xmlns:cx="http://schemas.microsoft.com/office/drawing/2014/chartex" xmlns:cx1="http://schemas.microsoft.com/office/drawing/2015/9/8/chartex" xmlns:cx2="http://schemas.microsoft.com/office/drawing/2015/10/21/chartex" xmlns:cx3="http://schemas.microsoft.com/office/drawing/2016/5/9/chartex" xmlns:cx4="http://schemas.microsoft.com/office/drawing/2016/5/10/chartex" xmlns:cx5="http://schemas.microsoft.com/office/drawing/2016/5/11/chartex" xmlns:cx6="http://schemas.microsoft.com/office/drawing/2016/5/12/chartex" xmlns:cx7="http://schemas.microsoft.com/office/drawing/2016/5/13/chartex" xmlns:cx8="http://schemas.microsoft.com/office/drawing/2016/5/14/chartex" xmlns:mc="http://schemas.openxmlformats.org/markup-compatibility/2006" xmlns:aink="http://schemas.microsoft.com/office/drawing/2016/ink" xmlns:am3d="http://schemas.microsoft.com/office/drawing/2017/model3d" xmlns:o="urn:schemas-microsoft-com:office:office" xmlns:r="http://schemas.openxmlformats.org/officeDocument/2006/relationships" xmlns:m="http://schemas.openxmlformats.org/officeDocument/2006/math" xmlns:v="urn:schemas-microsoft-com:vml" xmlns:wp14="http://schemas.microsoft.com/office/word/2010/wordprocessingDrawing" xmlns:wp="http://schemas.openxmlformats.org/drawingml/2006/wordprocessingDrawing" xmlns:w10="urn:schemas-microsoft-com:office:word" xmlns:w="http://schemas.openxmlformats.org/wordprocessingml/2006/main" xmlns:w14="http://schemas.microsoft.com/office/word/2010/wordml" xmlns:w15="http://schemas.microsoft.com/office/word/2012/wordml" xmlns:w16cid="http://schemas.microsoft.com/office/word/2016/wordml/cid" xmlns:w16se="http://schemas.microsoft.com/office/word/2015/wordml/symex" xmlns:wpg="http://schemas.microsoft.com/office/word/2010/wordprocessingGroup" xmlns:wpi="http://schemas.microsoft.com/office/word/2010/wordprocessingInk" xmlns:wne="http://schemas.microsoft.com/office/word/2006/wordml" xmlns:wps="http://schemas.microsoft.com/office/word/2010/wordprocessingShape" mc:Ignorable="w14 w15 w16se w16cid wp14">
+  <w:abstractNum w:abstractNumId="0" w15:restartNumberingAfterBreak="0">
     <w:nsid w:val="FFFFFF1D"/>
     <w:multiLevelType w:val="multilevel"/>
     <w:tmpl w:val="802EE718"/>
@@ -4460,7 +4510,7 @@
       </w:rPr>
     </w:lvl>
   </w:abstractNum>
-  <w:abstractNum w:abstractNumId="1">
+  <w:abstractNum w:abstractNumId="1" w15:restartNumberingAfterBreak="0">
     <w:nsid w:val="00000001"/>
     <w:multiLevelType w:val="multilevel"/>
     <w:tmpl w:val="00000001"/>
@@ -4584,7 +4634,7 @@
       </w:pPr>
     </w:lvl>
   </w:abstractNum>
-  <w:abstractNum w:abstractNumId="2">
+  <w:abstractNum w:abstractNumId="2" w15:restartNumberingAfterBreak="0">
     <w:nsid w:val="00000002"/>
     <w:multiLevelType w:val="singleLevel"/>
     <w:tmpl w:val="00000002"/>
@@ -4609,7 +4659,7 @@
       </w:rPr>
     </w:lvl>
   </w:abstractNum>
-  <w:abstractNum w:abstractNumId="3">
+  <w:abstractNum w:abstractNumId="3" w15:restartNumberingAfterBreak="0">
     <w:nsid w:val="00000003"/>
     <w:multiLevelType w:val="multilevel"/>
     <w:tmpl w:val="06321DC6"/>
@@ -4735,7 +4785,7 @@
       </w:pPr>
     </w:lvl>
   </w:abstractNum>
-  <w:abstractNum w:abstractNumId="4">
+  <w:abstractNum w:abstractNumId="4" w15:restartNumberingAfterBreak="0">
     <w:nsid w:val="00000004"/>
     <w:multiLevelType w:val="singleLevel"/>
     <w:tmpl w:val="00000004"/>
@@ -4754,7 +4804,7 @@
       </w:pPr>
     </w:lvl>
   </w:abstractNum>
-  <w:abstractNum w:abstractNumId="5">
+  <w:abstractNum w:abstractNumId="5" w15:restartNumberingAfterBreak="0">
     <w:nsid w:val="00000005"/>
     <w:multiLevelType w:val="multilevel"/>
     <w:tmpl w:val="00000005"/>
@@ -4877,7 +4927,7 @@
       </w:pPr>
     </w:lvl>
   </w:abstractNum>
-  <w:abstractNum w:abstractNumId="6">
+  <w:abstractNum w:abstractNumId="6" w15:restartNumberingAfterBreak="0">
     <w:nsid w:val="00000006"/>
     <w:multiLevelType w:val="multilevel"/>
     <w:tmpl w:val="00000006"/>
@@ -5000,7 +5050,7 @@
       </w:pPr>
     </w:lvl>
   </w:abstractNum>
-  <w:abstractNum w:abstractNumId="7">
+  <w:abstractNum w:abstractNumId="7" w15:restartNumberingAfterBreak="0">
     <w:nsid w:val="00000007"/>
     <w:multiLevelType w:val="singleLevel"/>
     <w:tmpl w:val="00000007"/>
@@ -5019,7 +5069,7 @@
       </w:pPr>
     </w:lvl>
   </w:abstractNum>
-  <w:abstractNum w:abstractNumId="8">
+  <w:abstractNum w:abstractNumId="8" w15:restartNumberingAfterBreak="0">
     <w:nsid w:val="00000008"/>
     <w:multiLevelType w:val="multilevel"/>
     <w:tmpl w:val="00000008"/>
@@ -5187,7 +5237,7 @@
       </w:rPr>
     </w:lvl>
   </w:abstractNum>
-  <w:abstractNum w:abstractNumId="9">
+  <w:abstractNum w:abstractNumId="9" w15:restartNumberingAfterBreak="0">
     <w:nsid w:val="01C2272D"/>
     <w:multiLevelType w:val="hybridMultilevel"/>
     <w:tmpl w:val="31AE45C2"/>
@@ -5300,7 +5350,7 @@
       </w:rPr>
     </w:lvl>
   </w:abstractNum>
-  <w:abstractNum w:abstractNumId="10">
+  <w:abstractNum w:abstractNumId="10" w15:restartNumberingAfterBreak="0">
     <w:nsid w:val="265A0C29"/>
     <w:multiLevelType w:val="hybridMultilevel"/>
     <w:tmpl w:val="7FDA687E"/>
@@ -5386,7 +5436,7 @@
       </w:pPr>
     </w:lvl>
   </w:abstractNum>
-  <w:abstractNum w:abstractNumId="11">
+  <w:abstractNum w:abstractNumId="11" w15:restartNumberingAfterBreak="0">
     <w:nsid w:val="328C5E89"/>
     <w:multiLevelType w:val="hybridMultilevel"/>
     <w:tmpl w:val="FC3C0F6E"/>
@@ -5499,7 +5549,7 @@
       </w:rPr>
     </w:lvl>
   </w:abstractNum>
-  <w:abstractNum w:abstractNumId="12">
+  <w:abstractNum w:abstractNumId="12" w15:restartNumberingAfterBreak="0">
     <w:nsid w:val="3B415B5F"/>
     <w:multiLevelType w:val="hybridMultilevel"/>
     <w:tmpl w:val="2F4240F0"/>
@@ -5612,7 +5662,7 @@
       </w:rPr>
     </w:lvl>
   </w:abstractNum>
-  <w:abstractNum w:abstractNumId="13">
+  <w:abstractNum w:abstractNumId="13" w15:restartNumberingAfterBreak="0">
     <w:nsid w:val="6B6A04EC"/>
     <w:multiLevelType w:val="multilevel"/>
     <w:tmpl w:val="090C6AD0"/>
@@ -5783,7 +5833,7 @@
 </file>
 
 <file path=word/styles.xml><?xml version="1.0" encoding="utf-8"?>
-<w:styles xmlns:mc="http://schemas.openxmlformats.org/markup-compatibility/2006" xmlns:r="http://schemas.openxmlformats.org/officeDocument/2006/relationships" xmlns:w="http://schemas.openxmlformats.org/wordprocessingml/2006/main" xmlns:w14="http://schemas.microsoft.com/office/word/2010/wordml" xmlns:w15="http://schemas.microsoft.com/office/word/2012/wordml" mc:Ignorable="w14 w15">
+<w:styles xmlns:mc="http://schemas.openxmlformats.org/markup-compatibility/2006" xmlns:r="http://schemas.openxmlformats.org/officeDocument/2006/relationships" xmlns:w="http://schemas.openxmlformats.org/wordprocessingml/2006/main" xmlns:w14="http://schemas.microsoft.com/office/word/2010/wordml" xmlns:w15="http://schemas.microsoft.com/office/word/2012/wordml" xmlns:w16cid="http://schemas.microsoft.com/office/word/2016/wordml/cid" xmlns:w16se="http://schemas.microsoft.com/office/word/2015/wordml/symex" mc:Ignorable="w14 w15 w16se w16cid">
   <w:docDefaults>
     <w:rPrDefault>
       <w:rPr>
@@ -5793,7 +5843,7 @@
     </w:rPrDefault>
     <w:pPrDefault/>
   </w:docDefaults>
-  <w:latentStyles w:defLockedState="0" w:defUIPriority="99" w:defSemiHidden="0" w:defUnhideWhenUsed="0" w:defQFormat="0" w:count="382">
+  <w:latentStyles w:defLockedState="0" w:defUIPriority="99" w:defSemiHidden="0" w:defUnhideWhenUsed="0" w:defQFormat="0" w:count="375">
     <w:lsdException w:name="Normal" w:uiPriority="0" w:qFormat="1"/>
     <w:lsdException w:name="heading 1" w:uiPriority="0" w:qFormat="1"/>
     <w:lsdException w:name="heading 2" w:uiPriority="0" w:qFormat="1"/>
@@ -5950,15 +6000,6 @@
     <w:lsdException w:name="Balloon Text" w:semiHidden="1" w:unhideWhenUsed="1"/>
     <w:lsdException w:name="Table Grid" w:uiPriority="59"/>
     <w:lsdException w:name="Table Theme" w:semiHidden="1" w:unhideWhenUsed="1"/>
-    <w:lsdException w:name="Note Level 1" w:semiHidden="1" w:unhideWhenUsed="1"/>
-    <w:lsdException w:name="Note Level 2" w:semiHidden="1" w:unhideWhenUsed="1"/>
-    <w:lsdException w:name="Note Level 3" w:semiHidden="1" w:unhideWhenUsed="1"/>
-    <w:lsdException w:name="Note Level 4" w:semiHidden="1" w:unhideWhenUsed="1"/>
-    <w:lsdException w:name="Note Level 5" w:semiHidden="1" w:unhideWhenUsed="1"/>
-    <w:lsdException w:name="Note Level 6" w:semiHidden="1" w:unhideWhenUsed="1"/>
-    <w:lsdException w:name="Note Level 7" w:semiHidden="1" w:unhideWhenUsed="1"/>
-    <w:lsdException w:name="Note Level 8" w:semiHidden="1" w:unhideWhenUsed="1"/>
-    <w:lsdException w:name="Note Level 9" w:semiHidden="1" w:unhideWhenUsed="1"/>
     <w:lsdException w:name="Placeholder Text" w:semiHidden="1"/>
     <w:lsdException w:name="No Spacing" w:uiPriority="1" w:qFormat="1"/>
     <w:lsdException w:name="Light Shading" w:uiPriority="60"/>
@@ -6503,7 +6544,6 @@
     <w:uiPriority w:val="59"/>
     <w:rsid w:val="008937F4"/>
     <w:tblPr>
-      <w:tblInd w:w="0" w:type="dxa"/>
       <w:tblBorders>
         <w:top w:val="single" w:sz="4" w:space="0" w:color="auto"/>
         <w:left w:val="single" w:sz="4" w:space="0" w:color="auto"/>
@@ -6512,12 +6552,6 @@
         <w:insideH w:val="single" w:sz="4" w:space="0" w:color="auto"/>
         <w:insideV w:val="single" w:sz="4" w:space="0" w:color="auto"/>
       </w:tblBorders>
-      <w:tblCellMar>
-        <w:top w:w="0" w:type="dxa"/>
-        <w:left w:w="108" w:type="dxa"/>
-        <w:bottom w:w="0" w:type="dxa"/>
-        <w:right w:w="108" w:type="dxa"/>
-      </w:tblCellMar>
     </w:tblPr>
   </w:style>
   <w:style w:type="paragraph" w:customStyle="1" w:styleId="MediumGrid1-Accent21">
@@ -6889,7 +6923,7 @@
 </file>
 
 <file path=customXml/itemProps1.xml><?xml version="1.0" encoding="utf-8"?>
-<ds:datastoreItem xmlns:ds="http://schemas.openxmlformats.org/officeDocument/2006/customXml" ds:itemID="{C57CDED1-F9A1-904A-AB55-04FEE1A07BD8}">
+<ds:datastoreItem xmlns:ds="http://schemas.openxmlformats.org/officeDocument/2006/customXml" ds:itemID="{F883A489-9D99-4443-9BC3-1780D02F8C63}">
   <ds:schemaRefs>
     <ds:schemaRef ds:uri="http://schemas.openxmlformats.org/officeDocument/2006/bibliography"/>
   </ds:schemaRefs>

</xml_diff>